<commit_message>
Added correct word file
</commit_message>
<xml_diff>
--- a/ASSIGNMENT-2.docx
+++ b/ASSIGNMENT-2.docx
@@ -260,39 +260,17 @@
               <w:spacing w:line="240" w:lineRule="auto"/>
             </w:pPr>
             <w:r>
-              <w:t>// Rule 4: Department Record Validation</w:t>
-            </w:r>
-          </w:p>
-          <w:p>
-            <w:pPr>
-              <w:widowControl w:val="0"/>
-              <w:spacing w:line="240" w:lineRule="auto"/>
-            </w:pPr>
-            <w:r>
-              <w:t xml:space="preserve">// Ensure all department records contain necessary </w:t>
-            </w:r>
-            <w:proofErr w:type="gramStart"/>
-            <w:r>
-              <w:t>detail</w:t>
-            </w:r>
-            <w:proofErr w:type="gramEnd"/>
-            <w:r>
-              <w:t>: name.</w:t>
-            </w:r>
-          </w:p>
-          <w:p>
-            <w:pPr>
-              <w:widowControl w:val="0"/>
-              <w:spacing w:line="240" w:lineRule="auto"/>
-            </w:pPr>
-          </w:p>
-          <w:p>
-            <w:pPr>
-              <w:widowControl w:val="0"/>
-              <w:spacing w:line="240" w:lineRule="auto"/>
-            </w:pPr>
-            <w:r>
               <w:t>// Rule 5: Employee Title Validation</w:t>
+            </w:r>
+            <w:r>
+              <w:t xml:space="preserve"> </w:t>
+            </w:r>
+            <w:r>
+              <w:rPr>
+                <w:b/>
+                <w:bCs/>
+              </w:rPr>
+              <w:t>(Tarek Abou Chahin)</w:t>
             </w:r>
           </w:p>
           <w:p>

</xml_diff>